<commit_message>
updated 2nd lab report
</commit_message>
<xml_diff>
--- a/lab2/Лабораторна робота №2.docx
+++ b/lab2/Лабораторна робота №2.docx
@@ -1045,7 +1045,7 @@
           <w:rFonts w:ascii="Times New Roman" w:hAnsi="Times New Roman" w:cs="Times New Roman"/>
           <w:sz w:val="28"/>
           <w:szCs w:val="28"/>
-          <w:lang w:val="en-US"/>
+          <w:lang w:val="ru-RU"/>
         </w:rPr>
       </w:pPr>
       <w:r>
@@ -1078,6 +1078,14 @@
           <w:szCs w:val="28"/>
         </w:rPr>
         <w:t xml:space="preserve">: </w:t>
+      </w:r>
+      <w:r>
+        <w:rPr>
+          <w:rFonts w:ascii="Times New Roman" w:hAnsi="Times New Roman" w:cs="Times New Roman"/>
+          <w:sz w:val="28"/>
+          <w:szCs w:val="28"/>
+        </w:rPr>
+        <w:t>https://github.com/Maphin/web-app/tree/main/lab2</w:t>
       </w:r>
     </w:p>
     <w:sectPr>

</xml_diff>